<commit_message>
Added it to moodle
</commit_message>
<xml_diff>
--- a/RobotPlanningAR/RobotPlanningAR_20361247.docx
+++ b/RobotPlanningAR/RobotPlanningAR_20361247.docx
@@ -2945,10 +2945,59 @@
       <w:r>
         <w:t>)</w:t>
       </w:r>
+      <w:r>
+        <w:t xml:space="preserve">: </w:t>
+      </w:r>
     </w:p>
     <w:p>
       <w:r>
-        <w:t>May be included as separate pdf</w:t>
+        <w:t>In a separate pdf</w:t>
+      </w:r>
+    </w:p>
+    <w:p>
+      <w:pPr>
+        <w:pStyle w:val="Heading1"/>
+      </w:pPr>
+      <w:r>
+        <w:t>Git R</w:t>
+      </w:r>
+      <w:r>
+        <w:t>epository</w:t>
+      </w:r>
+      <w:r>
+        <w:t>:</w:t>
+      </w:r>
+    </w:p>
+    <w:p>
+      <w:r>
+        <w:rPr>
+          <w:b/>
+          <w:bCs/>
+        </w:rPr>
+        <w:t>Git r</w:t>
+      </w:r>
+      <w:r>
+        <w:rPr>
+          <w:b/>
+          <w:bCs/>
+        </w:rPr>
+        <w:t>epository</w:t>
+      </w:r>
+      <w:r>
+        <w:rPr>
+          <w:b/>
+          <w:bCs/>
+        </w:rPr>
+        <w:t xml:space="preserve"> evidence</w:t>
+      </w:r>
+      <w:r>
+        <w:t xml:space="preserve">: </w:t>
+      </w:r>
+      <w:r>
+        <w:rPr>
+          <w:u w:val="single"/>
+        </w:rPr>
+        <w:t>https://github.com/artrangel/Yr3_Mechatronics_Comp.git</w:t>
       </w:r>
     </w:p>
     <w:p/>
@@ -3624,6 +3673,7 @@
   <w:style w:type="character" w:default="1" w:styleId="DefaultParagraphFont">
     <w:name w:val="Default Paragraph Font"/>
     <w:uiPriority w:val="1"/>
+    <w:semiHidden/>
     <w:unhideWhenUsed/>
   </w:style>
   <w:style w:type="table" w:default="1" w:styleId="TableNormal">

</xml_diff>